<commit_message>
Complete Day 94 and Incomplete Day 93
</commit_message>
<xml_diff>
--- a/Freelancing/Microsoft Word/Harness Your Facebook.docx
+++ b/Freelancing/Microsoft Word/Harness Your Facebook.docx
@@ -2240,17 +2240,7 @@
           <w:sz w:val="26"/>
           <w:szCs w:val="26"/>
         </w:rPr>
-        <w:t>Paid ads</w:t>
-      </w:r>
-      <w:r>
-        <w:rPr>
-          <w:rFonts w:ascii="Comic Sans MS" w:hAnsi="Comic Sans MS"/>
-          <w:b/>
-          <w:bCs/>
-          <w:sz w:val="26"/>
-          <w:szCs w:val="26"/>
-        </w:rPr>
-        <w:t>:</w:t>
+        <w:t>Paid ads:</w:t>
       </w:r>
     </w:p>
     <w:p>
@@ -2614,6 +2604,30 @@
       <w:pPr>
         <w:pStyle w:val="ListParagraph"/>
         <w:numPr>
+          <w:ilvl w:val="0"/>
+          <w:numId w:val="5"/>
+        </w:numPr>
+        <w:rPr>
+          <w:rFonts w:ascii="Comic Sans MS" w:hAnsi="Comic Sans MS"/>
+          <w:sz w:val="26"/>
+          <w:szCs w:val="26"/>
+        </w:rPr>
+      </w:pPr>
+      <w:r>
+        <w:rPr>
+          <w:rFonts w:ascii="Comic Sans MS" w:hAnsi="Comic Sans MS"/>
+          <w:b/>
+          <w:bCs/>
+          <w:sz w:val="26"/>
+          <w:szCs w:val="26"/>
+        </w:rPr>
+        <w:t>How to create a campaign:</w:t>
+      </w:r>
+    </w:p>
+    <w:p>
+      <w:pPr>
+        <w:pStyle w:val="ListParagraph"/>
+        <w:numPr>
           <w:ilvl w:val="1"/>
           <w:numId w:val="5"/>
         </w:numPr>
@@ -2623,6 +2637,328 @@
           <w:szCs w:val="26"/>
         </w:rPr>
       </w:pPr>
+      <w:r>
+        <w:rPr>
+          <w:rFonts w:ascii="Comic Sans MS" w:hAnsi="Comic Sans MS"/>
+          <w:sz w:val="26"/>
+          <w:szCs w:val="26"/>
+        </w:rPr>
+        <w:t>Do make sure to see any errors that fb maybe showing since fb won’t run your ad</w:t>
+      </w:r>
+    </w:p>
+    <w:p>
+      <w:pPr>
+        <w:pStyle w:val="ListParagraph"/>
+        <w:numPr>
+          <w:ilvl w:val="1"/>
+          <w:numId w:val="5"/>
+        </w:numPr>
+        <w:rPr>
+          <w:rFonts w:ascii="Comic Sans MS" w:hAnsi="Comic Sans MS"/>
+          <w:b/>
+          <w:bCs/>
+          <w:sz w:val="26"/>
+          <w:szCs w:val="26"/>
+        </w:rPr>
+      </w:pPr>
+      <w:r>
+        <w:rPr>
+          <w:rFonts w:ascii="Comic Sans MS" w:hAnsi="Comic Sans MS"/>
+          <w:sz w:val="26"/>
+          <w:szCs w:val="26"/>
+        </w:rPr>
+        <w:t xml:space="preserve">If you don’t have any followers or engagement, going for </w:t>
+      </w:r>
+      <w:r>
+        <w:rPr>
+          <w:rFonts w:ascii="Comic Sans MS" w:hAnsi="Comic Sans MS"/>
+          <w:b/>
+          <w:bCs/>
+          <w:sz w:val="26"/>
+          <w:szCs w:val="26"/>
+        </w:rPr>
+        <w:t>awareness</w:t>
+      </w:r>
+      <w:r>
+        <w:rPr>
+          <w:rFonts w:ascii="Comic Sans MS" w:hAnsi="Comic Sans MS"/>
+          <w:sz w:val="26"/>
+          <w:szCs w:val="26"/>
+        </w:rPr>
+        <w:t xml:space="preserve"> or </w:t>
+      </w:r>
+      <w:r>
+        <w:rPr>
+          <w:rFonts w:ascii="Comic Sans MS" w:hAnsi="Comic Sans MS"/>
+          <w:b/>
+          <w:bCs/>
+          <w:sz w:val="26"/>
+          <w:szCs w:val="26"/>
+        </w:rPr>
+        <w:t>tr</w:t>
+      </w:r>
+      <w:r>
+        <w:rPr>
+          <w:rFonts w:ascii="Comic Sans MS" w:hAnsi="Comic Sans MS"/>
+          <w:b/>
+          <w:bCs/>
+          <w:sz w:val="26"/>
+          <w:szCs w:val="26"/>
+        </w:rPr>
+        <w:t>affic</w:t>
+      </w:r>
+      <w:r>
+        <w:rPr>
+          <w:rFonts w:ascii="Comic Sans MS" w:hAnsi="Comic Sans MS"/>
+          <w:sz w:val="26"/>
+          <w:szCs w:val="26"/>
+        </w:rPr>
+        <w:t xml:space="preserve"> might be a good idea</w:t>
+      </w:r>
+    </w:p>
+    <w:p>
+      <w:pPr>
+        <w:pStyle w:val="ListParagraph"/>
+        <w:numPr>
+          <w:ilvl w:val="1"/>
+          <w:numId w:val="5"/>
+        </w:numPr>
+        <w:rPr>
+          <w:rFonts w:ascii="Comic Sans MS" w:hAnsi="Comic Sans MS"/>
+          <w:b/>
+          <w:bCs/>
+          <w:sz w:val="26"/>
+          <w:szCs w:val="26"/>
+        </w:rPr>
+      </w:pPr>
+      <w:r>
+        <w:rPr>
+          <w:rFonts w:ascii="Comic Sans MS" w:hAnsi="Comic Sans MS"/>
+          <w:sz w:val="26"/>
+          <w:szCs w:val="26"/>
+        </w:rPr>
+        <w:t>Adding Special ad categories is important since you will get banned/deactivated if you don’t do so</w:t>
+      </w:r>
+    </w:p>
+    <w:p>
+      <w:pPr>
+        <w:pStyle w:val="ListParagraph"/>
+        <w:numPr>
+          <w:ilvl w:val="1"/>
+          <w:numId w:val="5"/>
+        </w:numPr>
+        <w:rPr>
+          <w:rFonts w:ascii="Comic Sans MS" w:hAnsi="Comic Sans MS"/>
+          <w:b/>
+          <w:bCs/>
+          <w:sz w:val="26"/>
+          <w:szCs w:val="26"/>
+        </w:rPr>
+      </w:pPr>
+      <w:r>
+        <w:rPr>
+          <w:rFonts w:ascii="Comic Sans MS" w:hAnsi="Comic Sans MS"/>
+          <w:sz w:val="26"/>
+          <w:szCs w:val="26"/>
+        </w:rPr>
+        <w:t>Facebook waste about 20-30%</w:t>
+      </w:r>
+      <w:r>
+        <w:rPr>
+          <w:rFonts w:ascii="Comic Sans MS" w:hAnsi="Comic Sans MS"/>
+          <w:sz w:val="26"/>
+          <w:szCs w:val="26"/>
+        </w:rPr>
+        <w:t xml:space="preserve"> of your money by showing your ad in places where it isn’t required</w:t>
+      </w:r>
+    </w:p>
+    <w:p>
+      <w:pPr>
+        <w:pStyle w:val="ListParagraph"/>
+        <w:numPr>
+          <w:ilvl w:val="1"/>
+          <w:numId w:val="5"/>
+        </w:numPr>
+        <w:rPr>
+          <w:rFonts w:ascii="Comic Sans MS" w:hAnsi="Comic Sans MS"/>
+          <w:b/>
+          <w:bCs/>
+          <w:sz w:val="26"/>
+          <w:szCs w:val="26"/>
+        </w:rPr>
+      </w:pPr>
+      <w:r>
+        <w:rPr>
+          <w:rFonts w:ascii="Comic Sans MS" w:hAnsi="Comic Sans MS"/>
+          <w:sz w:val="26"/>
+          <w:szCs w:val="26"/>
+        </w:rPr>
+        <w:t xml:space="preserve">To get as much data into </w:t>
+      </w:r>
+      <w:r>
+        <w:rPr>
+          <w:rFonts w:ascii="Comic Sans MS" w:hAnsi="Comic Sans MS"/>
+          <w:sz w:val="26"/>
+          <w:szCs w:val="26"/>
+        </w:rPr>
+        <w:t>F</w:t>
+      </w:r>
+      <w:r>
+        <w:rPr>
+          <w:rFonts w:ascii="Comic Sans MS" w:hAnsi="Comic Sans MS"/>
+          <w:sz w:val="26"/>
+          <w:szCs w:val="26"/>
+        </w:rPr>
+        <w:t>acebook as possible</w:t>
+      </w:r>
+      <w:r>
+        <w:rPr>
+          <w:rFonts w:ascii="Comic Sans MS" w:hAnsi="Comic Sans MS"/>
+          <w:sz w:val="26"/>
+          <w:szCs w:val="26"/>
+        </w:rPr>
+        <w:t xml:space="preserve"> to maximize your ads, we use </w:t>
+      </w:r>
+      <w:r>
+        <w:rPr>
+          <w:rFonts w:ascii="Comic Sans MS" w:hAnsi="Comic Sans MS"/>
+          <w:b/>
+          <w:bCs/>
+          <w:sz w:val="26"/>
+          <w:szCs w:val="26"/>
+        </w:rPr>
+        <w:t>“Facebook Pixel”</w:t>
+      </w:r>
+    </w:p>
+    <w:p>
+      <w:pPr>
+        <w:pStyle w:val="ListParagraph"/>
+        <w:numPr>
+          <w:ilvl w:val="2"/>
+          <w:numId w:val="5"/>
+        </w:numPr>
+        <w:rPr>
+          <w:rFonts w:ascii="Comic Sans MS" w:hAnsi="Comic Sans MS"/>
+          <w:b/>
+          <w:bCs/>
+          <w:sz w:val="26"/>
+          <w:szCs w:val="26"/>
+        </w:rPr>
+      </w:pPr>
+      <w:r>
+        <w:rPr>
+          <w:rFonts w:ascii="Comic Sans MS" w:hAnsi="Comic Sans MS"/>
+          <w:sz w:val="26"/>
+          <w:szCs w:val="26"/>
+        </w:rPr>
+        <w:t xml:space="preserve">You can connect your page to Facebook by going to </w:t>
+      </w:r>
+      <w:r>
+        <w:rPr>
+          <w:rFonts w:ascii="Comic Sans MS" w:hAnsi="Comic Sans MS"/>
+          <w:i/>
+          <w:iCs/>
+          <w:sz w:val="26"/>
+          <w:szCs w:val="26"/>
+        </w:rPr>
+        <w:t>meta business suite</w:t>
+      </w:r>
+      <w:r>
+        <w:rPr>
+          <w:rFonts w:ascii="Comic Sans MS" w:hAnsi="Comic Sans MS"/>
+          <w:sz w:val="26"/>
+          <w:szCs w:val="26"/>
+        </w:rPr>
+        <w:t xml:space="preserve"> &gt; </w:t>
+      </w:r>
+      <w:r>
+        <w:rPr>
+          <w:rFonts w:ascii="Comic Sans MS" w:hAnsi="Comic Sans MS"/>
+          <w:i/>
+          <w:iCs/>
+          <w:sz w:val="26"/>
+          <w:szCs w:val="26"/>
+        </w:rPr>
+        <w:t>all tools</w:t>
+      </w:r>
+      <w:r>
+        <w:rPr>
+          <w:rFonts w:ascii="Comic Sans MS" w:hAnsi="Comic Sans MS"/>
+          <w:sz w:val="26"/>
+          <w:szCs w:val="26"/>
+        </w:rPr>
+        <w:t xml:space="preserve"> (left sidebar) &gt; </w:t>
+      </w:r>
+      <w:r>
+        <w:rPr>
+          <w:rFonts w:ascii="Comic Sans MS" w:hAnsi="Comic Sans MS"/>
+          <w:i/>
+          <w:iCs/>
+          <w:sz w:val="26"/>
+          <w:szCs w:val="26"/>
+        </w:rPr>
+        <w:t>events manager</w:t>
+      </w:r>
+      <w:r>
+        <w:rPr>
+          <w:rFonts w:ascii="Comic Sans MS" w:hAnsi="Comic Sans MS"/>
+          <w:sz w:val="26"/>
+          <w:szCs w:val="26"/>
+        </w:rPr>
+        <w:t xml:space="preserve"> </w:t>
+      </w:r>
+      <w:r>
+        <w:rPr>
+          <w:rFonts w:ascii="Comic Sans MS" w:hAnsi="Comic Sans MS"/>
+          <w:b/>
+          <w:bCs/>
+          <w:sz w:val="26"/>
+          <w:szCs w:val="26"/>
+        </w:rPr>
+        <w:t xml:space="preserve"> </w:t>
+      </w:r>
+    </w:p>
+    <w:p>
+      <w:pPr>
+        <w:pStyle w:val="ListParagraph"/>
+        <w:numPr>
+          <w:ilvl w:val="2"/>
+          <w:numId w:val="5"/>
+        </w:numPr>
+        <w:rPr>
+          <w:rFonts w:ascii="Comic Sans MS" w:hAnsi="Comic Sans MS"/>
+          <w:b/>
+          <w:bCs/>
+          <w:sz w:val="26"/>
+          <w:szCs w:val="26"/>
+        </w:rPr>
+      </w:pPr>
+      <w:r>
+        <w:rPr>
+          <w:rFonts w:ascii="Comic Sans MS" w:hAnsi="Comic Sans MS"/>
+          <w:sz w:val="26"/>
+          <w:szCs w:val="26"/>
+        </w:rPr>
+        <w:t xml:space="preserve">Go to </w:t>
+      </w:r>
+      <w:r>
+        <w:rPr>
+          <w:rFonts w:ascii="Comic Sans MS" w:hAnsi="Comic Sans MS"/>
+          <w:i/>
+          <w:iCs/>
+          <w:sz w:val="26"/>
+          <w:szCs w:val="26"/>
+        </w:rPr>
+        <w:t>Pixel</w:t>
+      </w:r>
+      <w:r>
+        <w:rPr>
+          <w:rFonts w:ascii="Comic Sans MS" w:hAnsi="Comic Sans MS"/>
+          <w:sz w:val="26"/>
+          <w:szCs w:val="26"/>
+        </w:rPr>
+        <w:t>, and click Add, then, add your website</w:t>
+      </w:r>
       <w:bookmarkStart w:id="0" w:name="_GoBack"/>
       <w:bookmarkEnd w:id="0"/>
     </w:p>

</xml_diff>